<commit_message>
Lab01 - CleanUp + Report
</commit_message>
<xml_diff>
--- a/Reports/ПІ_Гамела_Богдан_ЛР1.docx
+++ b/Reports/ПІ_Гамела_Богдан_ЛР1.docx
@@ -3623,23 +3623,74 @@
         <w:rPr>
           <w:sz w:val="28"/>
           <w:szCs w:val="28"/>
-          <w:lang w:val="en-US"/>
-        </w:rPr>
-      </w:pPr>
-      <w:r>
-        <w:rPr>
-          <w:sz w:val="28"/>
-          <w:szCs w:val="28"/>
-        </w:rPr>
-        <w:t>Під час виконання лабораторної роботи №1 з дисципліни «Комп’ютерна графіка» я покращив свої знання про мову програмування Python та бібліотеку Tkinter, а саме про те, як правильно створювати двовимірні графічні об’єкти з використанням графічних примітивів і систем координат. Використовуючи можливості Tkinter, я розробив програму для побудови паралелограмів у другій координатній чверті з автоматичним відображенням діагоналей, однієї висоти та можливістю вибору кольору діагоналей. Провів детальний аналіз вимог завдання, реалізував необхідні функції для перетворення координат, обчислення четвертої вершини та висоти, а також забезпечив зручний</w:t>
-      </w:r>
-      <w:r>
-        <w:rPr>
-          <w:sz w:val="28"/>
-          <w:szCs w:val="28"/>
-          <w:lang w:val="en-US"/>
-        </w:rPr>
-        <w:t>/</w:t>
+        </w:rPr>
+      </w:pPr>
+      <w:r>
+        <w:rPr>
+          <w:sz w:val="28"/>
+          <w:szCs w:val="28"/>
+        </w:rPr>
+        <w:t xml:space="preserve">Під </w:t>
+      </w:r>
+      <w:r>
+        <w:rPr>
+          <w:sz w:val="28"/>
+          <w:szCs w:val="28"/>
+        </w:rPr>
+        <w:t>час</w:t>
+      </w:r>
+      <w:r>
+        <w:rPr>
+          <w:sz w:val="28"/>
+          <w:szCs w:val="28"/>
+        </w:rPr>
+        <w:t xml:space="preserve"> виконання лабораторної роботи </w:t>
+      </w:r>
+      <w:r>
+        <w:rPr>
+          <w:sz w:val="28"/>
+          <w:szCs w:val="28"/>
+        </w:rPr>
+        <w:t>№1</w:t>
+      </w:r>
+      <w:r>
+        <w:rPr>
+          <w:sz w:val="28"/>
+          <w:szCs w:val="28"/>
+        </w:rPr>
+        <w:t xml:space="preserve"> я поглибив знання про структуру DOM та методи доступу до вузлів дерева за допомогою </w:t>
+      </w:r>
+      <w:proofErr w:type="spellStart"/>
+      <w:r>
+        <w:rPr>
+          <w:sz w:val="28"/>
+          <w:szCs w:val="28"/>
+        </w:rPr>
+        <w:t>JavaScript</w:t>
+      </w:r>
+      <w:proofErr w:type="spellEnd"/>
+      <w:r>
+        <w:rPr>
+          <w:sz w:val="28"/>
+          <w:szCs w:val="28"/>
+        </w:rPr>
+        <w:t xml:space="preserve">. Було створено веб-сторінку з таблицею студентів, що дозволяє додавати, редагувати та видаляти записи через інтерактивні модальні вікна. Реалізовано обробку подій, адаптивний дизайн із використанням CSS для коректного відображення на різних пристроях. Робота розвинула практичні навички програмування веб-інтерфейсів, поглибила розуміння взаємодії </w:t>
+      </w:r>
+      <w:proofErr w:type="spellStart"/>
+      <w:r>
+        <w:rPr>
+          <w:sz w:val="28"/>
+          <w:szCs w:val="28"/>
+        </w:rPr>
+        <w:t>JavaScript</w:t>
+      </w:r>
+      <w:proofErr w:type="spellEnd"/>
+      <w:r>
+        <w:rPr>
+          <w:sz w:val="28"/>
+          <w:szCs w:val="28"/>
+        </w:rPr>
+        <w:t xml:space="preserve"> із HTML та CSS, що сприятиме подальшому вдосконаленню навичок веб-розробки.</w:t>
       </w:r>
     </w:p>
     <w:sectPr>
@@ -5709,7 +5760,6 @@
   <w:style w:type="character" w:default="1" w:styleId="a0">
     <w:name w:val="Default Paragraph Font"/>
     <w:uiPriority w:val="1"/>
-    <w:semiHidden/>
     <w:unhideWhenUsed/>
   </w:style>
   <w:style w:type="table" w:default="1" w:styleId="a1">

</xml_diff>

<commit_message>
Lab01 - Add report
</commit_message>
<xml_diff>
--- a/Reports/ПІ_Гамела_Богдан_ЛР1.docx
+++ b/Reports/ПІ_Гамела_Богдан_ЛР1.docx
@@ -899,7 +899,28 @@
           <w:sz w:val="28"/>
           <w:szCs w:val="28"/>
         </w:rPr>
-        <w:t>старший викладач</w:t>
+        <w:t>старш</w:t>
+      </w:r>
+      <w:r>
+        <w:rPr>
+          <w:sz w:val="28"/>
+          <w:szCs w:val="28"/>
+        </w:rPr>
+        <w:t>а</w:t>
+      </w:r>
+      <w:r>
+        <w:rPr>
+          <w:sz w:val="28"/>
+          <w:szCs w:val="28"/>
+        </w:rPr>
+        <w:t xml:space="preserve"> викладач</w:t>
+      </w:r>
+      <w:r>
+        <w:rPr>
+          <w:sz w:val="28"/>
+          <w:szCs w:val="28"/>
+        </w:rPr>
+        <w:t>ка</w:t>
       </w:r>
       <w:r>
         <w:rPr>
@@ -1241,23 +1262,7 @@
           <w:sz w:val="28"/>
           <w:szCs w:val="28"/>
         </w:rPr>
-        <w:t xml:space="preserve">Ознайомитись з ієрархічною структурою об’єктів </w:t>
-      </w:r>
-      <w:proofErr w:type="spellStart"/>
-      <w:r>
-        <w:rPr>
-          <w:sz w:val="28"/>
-          <w:szCs w:val="28"/>
-        </w:rPr>
-        <w:t>JavaScript</w:t>
-      </w:r>
-      <w:proofErr w:type="spellEnd"/>
-      <w:r>
-        <w:rPr>
-          <w:sz w:val="28"/>
-          <w:szCs w:val="28"/>
-        </w:rPr>
-        <w:t xml:space="preserve"> та об’єктами документа і браузера</w:t>
+        <w:t>Ознайомитись з ієрархічною структурою об’єктів JavaScript та об’єктами документа і браузера</w:t>
       </w:r>
       <w:r>
         <w:rPr>
@@ -1342,67 +1347,7 @@
           <w:sz w:val="28"/>
           <w:szCs w:val="28"/>
         </w:rPr>
-        <w:t>Модель DOM (</w:t>
-      </w:r>
-      <w:proofErr w:type="spellStart"/>
-      <w:r>
-        <w:rPr>
-          <w:b/>
-          <w:bCs/>
-          <w:sz w:val="28"/>
-          <w:szCs w:val="28"/>
-        </w:rPr>
-        <w:t>Document</w:t>
-      </w:r>
-      <w:proofErr w:type="spellEnd"/>
-      <w:r>
-        <w:rPr>
-          <w:b/>
-          <w:bCs/>
-          <w:sz w:val="28"/>
-          <w:szCs w:val="28"/>
-        </w:rPr>
-        <w:t xml:space="preserve"> </w:t>
-      </w:r>
-      <w:proofErr w:type="spellStart"/>
-      <w:r>
-        <w:rPr>
-          <w:b/>
-          <w:bCs/>
-          <w:sz w:val="28"/>
-          <w:szCs w:val="28"/>
-        </w:rPr>
-        <w:t>Object</w:t>
-      </w:r>
-      <w:proofErr w:type="spellEnd"/>
-      <w:r>
-        <w:rPr>
-          <w:b/>
-          <w:bCs/>
-          <w:sz w:val="28"/>
-          <w:szCs w:val="28"/>
-        </w:rPr>
-        <w:t xml:space="preserve"> </w:t>
-      </w:r>
-      <w:proofErr w:type="spellStart"/>
-      <w:r>
-        <w:rPr>
-          <w:b/>
-          <w:bCs/>
-          <w:sz w:val="28"/>
-          <w:szCs w:val="28"/>
-        </w:rPr>
-        <w:t>Model</w:t>
-      </w:r>
-      <w:proofErr w:type="spellEnd"/>
-      <w:r>
-        <w:rPr>
-          <w:b/>
-          <w:bCs/>
-          <w:sz w:val="28"/>
-          <w:szCs w:val="28"/>
-        </w:rPr>
-        <w:t>)</w:t>
+        <w:t>Модель DOM (Document Object Model)</w:t>
       </w:r>
       <w:r>
         <w:rPr>
@@ -1427,23 +1372,7 @@
           <w:sz w:val="28"/>
           <w:szCs w:val="28"/>
         </w:rPr>
-        <w:t xml:space="preserve">DOM представляє веб-сторінку як дерево об'єктів, де кожен вузол відповідає елементу, тексту чи атрибуту HTML-документа. Це дозволяє програмно взаємодіяти з вмістом сторінки через </w:t>
-      </w:r>
-      <w:proofErr w:type="spellStart"/>
-      <w:r>
-        <w:rPr>
-          <w:sz w:val="28"/>
-          <w:szCs w:val="28"/>
-        </w:rPr>
-        <w:t>JavaScript</w:t>
-      </w:r>
-      <w:proofErr w:type="spellEnd"/>
-      <w:r>
-        <w:rPr>
-          <w:sz w:val="28"/>
-          <w:szCs w:val="28"/>
-        </w:rPr>
-        <w:t>.</w:t>
+        <w:t>DOM представляє веб-сторінку як дерево об'єктів, де кожен вузол відповідає елементу, тексту чи атрибуту HTML-документа. Це дозволяє програмно взаємодіяти з вмістом сторінки через JavaScript.</w:t>
       </w:r>
     </w:p>
     <w:p>
@@ -1491,7 +1420,6 @@
           <w:szCs w:val="28"/>
         </w:rPr>
       </w:pPr>
-      <w:proofErr w:type="spellStart"/>
       <w:r>
         <w:rPr>
           <w:b/>
@@ -1501,77 +1429,12 @@
         </w:rPr>
         <w:t>window</w:t>
       </w:r>
-      <w:proofErr w:type="spellEnd"/>
-      <w:r>
-        <w:rPr>
-          <w:sz w:val="28"/>
-          <w:szCs w:val="28"/>
-        </w:rPr>
-        <w:t xml:space="preserve"> – верхній об’єкт ієрархії, представляє вікно браузера (методи: </w:t>
-      </w:r>
-      <w:proofErr w:type="spellStart"/>
-      <w:r>
-        <w:rPr>
-          <w:sz w:val="28"/>
-          <w:szCs w:val="28"/>
-        </w:rPr>
-        <w:t>alert</w:t>
-      </w:r>
-      <w:proofErr w:type="spellEnd"/>
-      <w:r>
-        <w:rPr>
-          <w:sz w:val="28"/>
-          <w:szCs w:val="28"/>
-        </w:rPr>
-        <w:t xml:space="preserve">, </w:t>
-      </w:r>
-      <w:proofErr w:type="spellStart"/>
-      <w:r>
-        <w:rPr>
-          <w:sz w:val="28"/>
-          <w:szCs w:val="28"/>
-        </w:rPr>
-        <w:t>setTimeout</w:t>
-      </w:r>
-      <w:proofErr w:type="spellEnd"/>
-      <w:r>
-        <w:rPr>
-          <w:sz w:val="28"/>
-          <w:szCs w:val="28"/>
-        </w:rPr>
-        <w:t xml:space="preserve">; властивості: </w:t>
-      </w:r>
-      <w:proofErr w:type="spellStart"/>
-      <w:r>
-        <w:rPr>
-          <w:sz w:val="28"/>
-          <w:szCs w:val="28"/>
-        </w:rPr>
-        <w:t>document</w:t>
-      </w:r>
-      <w:proofErr w:type="spellEnd"/>
-      <w:r>
-        <w:rPr>
-          <w:sz w:val="28"/>
-          <w:szCs w:val="28"/>
-        </w:rPr>
-        <w:t xml:space="preserve">, </w:t>
-      </w:r>
-      <w:proofErr w:type="spellStart"/>
-      <w:r>
-        <w:rPr>
-          <w:sz w:val="28"/>
-          <w:szCs w:val="28"/>
-        </w:rPr>
-        <w:t>location</w:t>
-      </w:r>
-      <w:proofErr w:type="spellEnd"/>
-      <w:r>
-        <w:rPr>
-          <w:sz w:val="28"/>
-          <w:szCs w:val="28"/>
-        </w:rPr>
-        <w:t>).</w:t>
+      <w:r>
+        <w:rPr>
+          <w:sz w:val="28"/>
+          <w:szCs w:val="28"/>
+        </w:rPr>
+        <w:t xml:space="preserve"> – верхній об’єкт ієрархії, представляє вікно браузера (методи: alert, setTimeout; властивості: document, location).</w:t>
       </w:r>
     </w:p>
     <w:p>
@@ -1588,7 +1451,6 @@
           <w:szCs w:val="28"/>
         </w:rPr>
       </w:pPr>
-      <w:proofErr w:type="spellStart"/>
       <w:r>
         <w:rPr>
           <w:b/>
@@ -1598,77 +1460,12 @@
         </w:rPr>
         <w:t>document</w:t>
       </w:r>
-      <w:proofErr w:type="spellEnd"/>
-      <w:r>
-        <w:rPr>
-          <w:sz w:val="28"/>
-          <w:szCs w:val="28"/>
-        </w:rPr>
-        <w:t xml:space="preserve"> – поточна веб-сторінка (методи: </w:t>
-      </w:r>
-      <w:proofErr w:type="spellStart"/>
-      <w:r>
-        <w:rPr>
-          <w:sz w:val="28"/>
-          <w:szCs w:val="28"/>
-        </w:rPr>
-        <w:t>getElementById</w:t>
-      </w:r>
-      <w:proofErr w:type="spellEnd"/>
-      <w:r>
-        <w:rPr>
-          <w:sz w:val="28"/>
-          <w:szCs w:val="28"/>
-        </w:rPr>
-        <w:t xml:space="preserve">, </w:t>
-      </w:r>
-      <w:proofErr w:type="spellStart"/>
-      <w:r>
-        <w:rPr>
-          <w:sz w:val="28"/>
-          <w:szCs w:val="28"/>
-        </w:rPr>
-        <w:t>createElement</w:t>
-      </w:r>
-      <w:proofErr w:type="spellEnd"/>
-      <w:r>
-        <w:rPr>
-          <w:sz w:val="28"/>
-          <w:szCs w:val="28"/>
-        </w:rPr>
-        <w:t xml:space="preserve">; властивості: </w:t>
-      </w:r>
-      <w:proofErr w:type="spellStart"/>
-      <w:r>
-        <w:rPr>
-          <w:sz w:val="28"/>
-          <w:szCs w:val="28"/>
-        </w:rPr>
-        <w:t>body</w:t>
-      </w:r>
-      <w:proofErr w:type="spellEnd"/>
-      <w:r>
-        <w:rPr>
-          <w:sz w:val="28"/>
-          <w:szCs w:val="28"/>
-        </w:rPr>
-        <w:t xml:space="preserve">, </w:t>
-      </w:r>
-      <w:proofErr w:type="spellStart"/>
-      <w:r>
-        <w:rPr>
-          <w:sz w:val="28"/>
-          <w:szCs w:val="28"/>
-        </w:rPr>
-        <w:t>title</w:t>
-      </w:r>
-      <w:proofErr w:type="spellEnd"/>
-      <w:r>
-        <w:rPr>
-          <w:sz w:val="28"/>
-          <w:szCs w:val="28"/>
-        </w:rPr>
-        <w:t>).</w:t>
+      <w:r>
+        <w:rPr>
+          <w:sz w:val="28"/>
+          <w:szCs w:val="28"/>
+        </w:rPr>
+        <w:t xml:space="preserve"> – поточна веб-сторінка (методи: getElementById, createElement; властивості: body, title).</w:t>
       </w:r>
     </w:p>
     <w:p>
@@ -1685,7 +1482,6 @@
           <w:szCs w:val="28"/>
         </w:rPr>
       </w:pPr>
-      <w:proofErr w:type="spellStart"/>
       <w:r>
         <w:rPr>
           <w:b/>
@@ -1695,45 +1491,12 @@
         </w:rPr>
         <w:t>navigator</w:t>
       </w:r>
-      <w:proofErr w:type="spellEnd"/>
-      <w:r>
-        <w:rPr>
-          <w:sz w:val="28"/>
-          <w:szCs w:val="28"/>
-        </w:rPr>
-        <w:t xml:space="preserve"> – інформація про браузер (властивості: </w:t>
-      </w:r>
-      <w:proofErr w:type="spellStart"/>
-      <w:r>
-        <w:rPr>
-          <w:sz w:val="28"/>
-          <w:szCs w:val="28"/>
-        </w:rPr>
-        <w:t>userAgent</w:t>
-      </w:r>
-      <w:proofErr w:type="spellEnd"/>
-      <w:r>
-        <w:rPr>
-          <w:sz w:val="28"/>
-          <w:szCs w:val="28"/>
-        </w:rPr>
-        <w:t xml:space="preserve">, </w:t>
-      </w:r>
-      <w:proofErr w:type="spellStart"/>
-      <w:r>
-        <w:rPr>
-          <w:sz w:val="28"/>
-          <w:szCs w:val="28"/>
-        </w:rPr>
-        <w:t>platform</w:t>
-      </w:r>
-      <w:proofErr w:type="spellEnd"/>
-      <w:r>
-        <w:rPr>
-          <w:sz w:val="28"/>
-          <w:szCs w:val="28"/>
-        </w:rPr>
-        <w:t>).</w:t>
+      <w:r>
+        <w:rPr>
+          <w:sz w:val="28"/>
+          <w:szCs w:val="28"/>
+        </w:rPr>
+        <w:t xml:space="preserve"> – інформація про браузер (властивості: userAgent, platform).</w:t>
       </w:r>
     </w:p>
     <w:p>
@@ -1750,7 +1513,6 @@
           <w:szCs w:val="28"/>
         </w:rPr>
       </w:pPr>
-      <w:proofErr w:type="spellStart"/>
       <w:r>
         <w:rPr>
           <w:b/>
@@ -1760,45 +1522,12 @@
         </w:rPr>
         <w:t>screen</w:t>
       </w:r>
-      <w:proofErr w:type="spellEnd"/>
-      <w:r>
-        <w:rPr>
-          <w:sz w:val="28"/>
-          <w:szCs w:val="28"/>
-        </w:rPr>
-        <w:t xml:space="preserve"> – дані про екран (властивості: </w:t>
-      </w:r>
-      <w:proofErr w:type="spellStart"/>
-      <w:r>
-        <w:rPr>
-          <w:sz w:val="28"/>
-          <w:szCs w:val="28"/>
-        </w:rPr>
-        <w:t>width</w:t>
-      </w:r>
-      <w:proofErr w:type="spellEnd"/>
-      <w:r>
-        <w:rPr>
-          <w:sz w:val="28"/>
-          <w:szCs w:val="28"/>
-        </w:rPr>
-        <w:t xml:space="preserve">, </w:t>
-      </w:r>
-      <w:proofErr w:type="spellStart"/>
-      <w:r>
-        <w:rPr>
-          <w:sz w:val="28"/>
-          <w:szCs w:val="28"/>
-        </w:rPr>
-        <w:t>height</w:t>
-      </w:r>
-      <w:proofErr w:type="spellEnd"/>
-      <w:r>
-        <w:rPr>
-          <w:sz w:val="28"/>
-          <w:szCs w:val="28"/>
-        </w:rPr>
-        <w:t>).</w:t>
+      <w:r>
+        <w:rPr>
+          <w:sz w:val="28"/>
+          <w:szCs w:val="28"/>
+        </w:rPr>
+        <w:t xml:space="preserve"> – дані про екран (властивості: width, height).</w:t>
       </w:r>
     </w:p>
     <w:p>
@@ -1815,7 +1544,6 @@
           <w:szCs w:val="28"/>
         </w:rPr>
       </w:pPr>
-      <w:proofErr w:type="spellStart"/>
       <w:r>
         <w:rPr>
           <w:b/>
@@ -1825,45 +1553,12 @@
         </w:rPr>
         <w:t>history</w:t>
       </w:r>
-      <w:proofErr w:type="spellEnd"/>
-      <w:r>
-        <w:rPr>
-          <w:sz w:val="28"/>
-          <w:szCs w:val="28"/>
-        </w:rPr>
-        <w:t xml:space="preserve"> – історія перегляду (методи: </w:t>
-      </w:r>
-      <w:proofErr w:type="spellStart"/>
-      <w:r>
-        <w:rPr>
-          <w:sz w:val="28"/>
-          <w:szCs w:val="28"/>
-        </w:rPr>
-        <w:t>back</w:t>
-      </w:r>
-      <w:proofErr w:type="spellEnd"/>
-      <w:r>
-        <w:rPr>
-          <w:sz w:val="28"/>
-          <w:szCs w:val="28"/>
-        </w:rPr>
-        <w:t xml:space="preserve">, </w:t>
-      </w:r>
-      <w:proofErr w:type="spellStart"/>
-      <w:r>
-        <w:rPr>
-          <w:sz w:val="28"/>
-          <w:szCs w:val="28"/>
-        </w:rPr>
-        <w:t>forward</w:t>
-      </w:r>
-      <w:proofErr w:type="spellEnd"/>
-      <w:r>
-        <w:rPr>
-          <w:sz w:val="28"/>
-          <w:szCs w:val="28"/>
-        </w:rPr>
-        <w:t>).</w:t>
+      <w:r>
+        <w:rPr>
+          <w:sz w:val="28"/>
+          <w:szCs w:val="28"/>
+        </w:rPr>
+        <w:t xml:space="preserve"> – історія перегляду (методи: back, forward).</w:t>
       </w:r>
     </w:p>
     <w:p>
@@ -1880,7 +1575,6 @@
           <w:szCs w:val="28"/>
         </w:rPr>
       </w:pPr>
-      <w:proofErr w:type="spellStart"/>
       <w:r>
         <w:rPr>
           <w:b/>
@@ -1890,45 +1584,12 @@
         </w:rPr>
         <w:t>location</w:t>
       </w:r>
-      <w:proofErr w:type="spellEnd"/>
-      <w:r>
-        <w:rPr>
-          <w:sz w:val="28"/>
-          <w:szCs w:val="28"/>
-        </w:rPr>
-        <w:t xml:space="preserve"> – URL сторінки (властивості: </w:t>
-      </w:r>
-      <w:proofErr w:type="spellStart"/>
-      <w:r>
-        <w:rPr>
-          <w:sz w:val="28"/>
-          <w:szCs w:val="28"/>
-        </w:rPr>
-        <w:t>href</w:t>
-      </w:r>
-      <w:proofErr w:type="spellEnd"/>
-      <w:r>
-        <w:rPr>
-          <w:sz w:val="28"/>
-          <w:szCs w:val="28"/>
-        </w:rPr>
-        <w:t xml:space="preserve">, </w:t>
-      </w:r>
-      <w:proofErr w:type="spellStart"/>
-      <w:r>
-        <w:rPr>
-          <w:sz w:val="28"/>
-          <w:szCs w:val="28"/>
-        </w:rPr>
-        <w:t>protocol</w:t>
-      </w:r>
-      <w:proofErr w:type="spellEnd"/>
-      <w:r>
-        <w:rPr>
-          <w:sz w:val="28"/>
-          <w:szCs w:val="28"/>
-        </w:rPr>
-        <w:t>).</w:t>
+      <w:r>
+        <w:rPr>
+          <w:sz w:val="28"/>
+          <w:szCs w:val="28"/>
+        </w:rPr>
+        <w:t xml:space="preserve"> – URL сторінки (властивості: href, protocol).</w:t>
       </w:r>
     </w:p>
     <w:p>
@@ -2073,21 +1734,12 @@
           <w:szCs w:val="28"/>
         </w:rPr>
       </w:pPr>
-      <w:proofErr w:type="spellStart"/>
-      <w:r>
-        <w:rPr>
-          <w:sz w:val="28"/>
-          <w:szCs w:val="28"/>
-        </w:rPr>
-        <w:t>getElementById</w:t>
-      </w:r>
-      <w:proofErr w:type="spellEnd"/>
-      <w:r>
-        <w:rPr>
-          <w:sz w:val="28"/>
-          <w:szCs w:val="28"/>
-        </w:rPr>
-        <w:t xml:space="preserve"> – пошук елемента за ідентифікатором.</w:t>
+      <w:r>
+        <w:rPr>
+          <w:sz w:val="28"/>
+          <w:szCs w:val="28"/>
+        </w:rPr>
+        <w:t>getElementById – пошук елемента за ідентифікатором.</w:t>
       </w:r>
     </w:p>
     <w:p>
@@ -2104,21 +1756,12 @@
           <w:szCs w:val="28"/>
         </w:rPr>
       </w:pPr>
-      <w:proofErr w:type="spellStart"/>
-      <w:r>
-        <w:rPr>
-          <w:sz w:val="28"/>
-          <w:szCs w:val="28"/>
-        </w:rPr>
-        <w:t>getElementsByTagName</w:t>
-      </w:r>
-      <w:proofErr w:type="spellEnd"/>
-      <w:r>
-        <w:rPr>
-          <w:sz w:val="28"/>
-          <w:szCs w:val="28"/>
-        </w:rPr>
-        <w:t xml:space="preserve"> – пошук елементів за тегом.</w:t>
+      <w:r>
+        <w:rPr>
+          <w:sz w:val="28"/>
+          <w:szCs w:val="28"/>
+        </w:rPr>
+        <w:t>getElementsByTagName – пошук елементів за тегом.</w:t>
       </w:r>
     </w:p>
     <w:p>
@@ -2135,53 +1778,12 @@
           <w:szCs w:val="28"/>
         </w:rPr>
       </w:pPr>
-      <w:proofErr w:type="spellStart"/>
-      <w:r>
-        <w:rPr>
-          <w:sz w:val="28"/>
-          <w:szCs w:val="28"/>
-        </w:rPr>
-        <w:t>appendChild</w:t>
-      </w:r>
-      <w:proofErr w:type="spellEnd"/>
-      <w:r>
-        <w:rPr>
-          <w:sz w:val="28"/>
-          <w:szCs w:val="28"/>
-        </w:rPr>
-        <w:t xml:space="preserve">, </w:t>
-      </w:r>
-      <w:proofErr w:type="spellStart"/>
-      <w:r>
-        <w:rPr>
-          <w:sz w:val="28"/>
-          <w:szCs w:val="28"/>
-        </w:rPr>
-        <w:t>removeChild</w:t>
-      </w:r>
-      <w:proofErr w:type="spellEnd"/>
-      <w:r>
-        <w:rPr>
-          <w:sz w:val="28"/>
-          <w:szCs w:val="28"/>
-        </w:rPr>
-        <w:t xml:space="preserve">, </w:t>
-      </w:r>
-      <w:proofErr w:type="spellStart"/>
-      <w:r>
-        <w:rPr>
-          <w:sz w:val="28"/>
-          <w:szCs w:val="28"/>
-        </w:rPr>
-        <w:t>replaceChild</w:t>
-      </w:r>
-      <w:proofErr w:type="spellEnd"/>
-      <w:r>
-        <w:rPr>
-          <w:sz w:val="28"/>
-          <w:szCs w:val="28"/>
-        </w:rPr>
-        <w:t xml:space="preserve"> – додавання, видалення, заміна вузлів.</w:t>
+      <w:r>
+        <w:rPr>
+          <w:sz w:val="28"/>
+          <w:szCs w:val="28"/>
+        </w:rPr>
+        <w:t>appendChild, removeChild, replaceChild – додавання, видалення, заміна вузлів.</w:t>
       </w:r>
     </w:p>
     <w:p>
@@ -2203,55 +1805,7 @@
           <w:sz w:val="28"/>
           <w:szCs w:val="28"/>
         </w:rPr>
-        <w:t xml:space="preserve">Властивості вузлів: </w:t>
-      </w:r>
-      <w:proofErr w:type="spellStart"/>
-      <w:r>
-        <w:rPr>
-          <w:sz w:val="28"/>
-          <w:szCs w:val="28"/>
-        </w:rPr>
-        <w:t>firstChild</w:t>
-      </w:r>
-      <w:proofErr w:type="spellEnd"/>
-      <w:r>
-        <w:rPr>
-          <w:sz w:val="28"/>
-          <w:szCs w:val="28"/>
-        </w:rPr>
-        <w:t xml:space="preserve">, </w:t>
-      </w:r>
-      <w:proofErr w:type="spellStart"/>
-      <w:r>
-        <w:rPr>
-          <w:sz w:val="28"/>
-          <w:szCs w:val="28"/>
-        </w:rPr>
-        <w:t>parentNode</w:t>
-      </w:r>
-      <w:proofErr w:type="spellEnd"/>
-      <w:r>
-        <w:rPr>
-          <w:sz w:val="28"/>
-          <w:szCs w:val="28"/>
-        </w:rPr>
-        <w:t xml:space="preserve">, </w:t>
-      </w:r>
-      <w:proofErr w:type="spellStart"/>
-      <w:r>
-        <w:rPr>
-          <w:sz w:val="28"/>
-          <w:szCs w:val="28"/>
-        </w:rPr>
-        <w:t>nextSibling</w:t>
-      </w:r>
-      <w:proofErr w:type="spellEnd"/>
-      <w:r>
-        <w:rPr>
-          <w:sz w:val="28"/>
-          <w:szCs w:val="28"/>
-        </w:rPr>
-        <w:t>.</w:t>
+        <w:t>Властивості вузлів: firstChild, parentNode, nextSibling.</w:t>
       </w:r>
     </w:p>
     <w:p>
@@ -2282,87 +1836,7 @@
           <w:sz w:val="28"/>
           <w:szCs w:val="28"/>
         </w:rPr>
-        <w:t xml:space="preserve"> Події (наприклад, </w:t>
-      </w:r>
-      <w:proofErr w:type="spellStart"/>
-      <w:r>
-        <w:rPr>
-          <w:sz w:val="28"/>
-          <w:szCs w:val="28"/>
-        </w:rPr>
-        <w:t>click</w:t>
-      </w:r>
-      <w:proofErr w:type="spellEnd"/>
-      <w:r>
-        <w:rPr>
-          <w:sz w:val="28"/>
-          <w:szCs w:val="28"/>
-        </w:rPr>
-        <w:t xml:space="preserve">, </w:t>
-      </w:r>
-      <w:proofErr w:type="spellStart"/>
-      <w:r>
-        <w:rPr>
-          <w:sz w:val="28"/>
-          <w:szCs w:val="28"/>
-        </w:rPr>
-        <w:t>mouseover</w:t>
-      </w:r>
-      <w:proofErr w:type="spellEnd"/>
-      <w:r>
-        <w:rPr>
-          <w:sz w:val="28"/>
-          <w:szCs w:val="28"/>
-        </w:rPr>
-        <w:t xml:space="preserve">) </w:t>
-      </w:r>
-      <w:proofErr w:type="spellStart"/>
-      <w:r>
-        <w:rPr>
-          <w:sz w:val="28"/>
-          <w:szCs w:val="28"/>
-        </w:rPr>
-        <w:t>ініціюються</w:t>
-      </w:r>
-      <w:proofErr w:type="spellEnd"/>
-      <w:r>
-        <w:rPr>
-          <w:sz w:val="28"/>
-          <w:szCs w:val="28"/>
-        </w:rPr>
-        <w:t xml:space="preserve"> діями користувача. Обробники подій (наприклад, </w:t>
-      </w:r>
-      <w:proofErr w:type="spellStart"/>
-      <w:r>
-        <w:rPr>
-          <w:sz w:val="28"/>
-          <w:szCs w:val="28"/>
-        </w:rPr>
-        <w:t>onclick</w:t>
-      </w:r>
-      <w:proofErr w:type="spellEnd"/>
-      <w:r>
-        <w:rPr>
-          <w:sz w:val="28"/>
-          <w:szCs w:val="28"/>
-        </w:rPr>
-        <w:t xml:space="preserve">) дозволяють виконувати </w:t>
-      </w:r>
-      <w:proofErr w:type="spellStart"/>
-      <w:r>
-        <w:rPr>
-          <w:sz w:val="28"/>
-          <w:szCs w:val="28"/>
-        </w:rPr>
-        <w:t>JavaScript</w:t>
-      </w:r>
-      <w:proofErr w:type="spellEnd"/>
-      <w:r>
-        <w:rPr>
-          <w:sz w:val="28"/>
-          <w:szCs w:val="28"/>
-        </w:rPr>
-        <w:t>-код у відповідь на ці дії.</w:t>
+        <w:t xml:space="preserve"> Події (наприклад, click, mouseover) ініціюються діями користувача. Обробники подій (наприклад, onclick) дозволяють виконувати JavaScript-код у відповідь на ці дії.</w:t>
       </w:r>
     </w:p>
     <w:p>
@@ -2436,23 +1910,7 @@
           <w:sz w:val="28"/>
           <w:szCs w:val="28"/>
         </w:rPr>
-        <w:t xml:space="preserve">Розробити </w:t>
-      </w:r>
-      <w:proofErr w:type="spellStart"/>
-      <w:r>
-        <w:rPr>
-          <w:sz w:val="28"/>
-          <w:szCs w:val="28"/>
-        </w:rPr>
-        <w:t>web</w:t>
-      </w:r>
-      <w:proofErr w:type="spellEnd"/>
-      <w:r>
-        <w:rPr>
-          <w:sz w:val="28"/>
-          <w:szCs w:val="28"/>
-        </w:rPr>
-        <w:t xml:space="preserve">-сторінку згідно </w:t>
+        <w:t xml:space="preserve">Розробити web-сторінку згідно </w:t>
       </w:r>
       <w:hyperlink r:id="rId10" w:history="1">
         <w:r>
@@ -2469,23 +1927,7 @@
           <w:sz w:val="28"/>
           <w:szCs w:val="28"/>
         </w:rPr>
-        <w:t xml:space="preserve"> (</w:t>
-      </w:r>
-      <w:proofErr w:type="spellStart"/>
-      <w:r>
-        <w:rPr>
-          <w:sz w:val="28"/>
-          <w:szCs w:val="28"/>
-        </w:rPr>
-        <w:t>wireframe</w:t>
-      </w:r>
-      <w:proofErr w:type="spellEnd"/>
-      <w:r>
-        <w:rPr>
-          <w:sz w:val="28"/>
-          <w:szCs w:val="28"/>
-        </w:rPr>
-        <w:t>)</w:t>
+        <w:t xml:space="preserve"> (wireframe)</w:t>
       </w:r>
       <w:r>
         <w:rPr>
@@ -3658,39 +3100,7 @@
           <w:sz w:val="28"/>
           <w:szCs w:val="28"/>
         </w:rPr>
-        <w:t xml:space="preserve"> я поглибив знання про структуру DOM та методи доступу до вузлів дерева за допомогою </w:t>
-      </w:r>
-      <w:proofErr w:type="spellStart"/>
-      <w:r>
-        <w:rPr>
-          <w:sz w:val="28"/>
-          <w:szCs w:val="28"/>
-        </w:rPr>
-        <w:t>JavaScript</w:t>
-      </w:r>
-      <w:proofErr w:type="spellEnd"/>
-      <w:r>
-        <w:rPr>
-          <w:sz w:val="28"/>
-          <w:szCs w:val="28"/>
-        </w:rPr>
-        <w:t xml:space="preserve">. Було створено веб-сторінку з таблицею студентів, що дозволяє додавати, редагувати та видаляти записи через інтерактивні модальні вікна. Реалізовано обробку подій, адаптивний дизайн із використанням CSS для коректного відображення на різних пристроях. Робота розвинула практичні навички програмування веб-інтерфейсів, поглибила розуміння взаємодії </w:t>
-      </w:r>
-      <w:proofErr w:type="spellStart"/>
-      <w:r>
-        <w:rPr>
-          <w:sz w:val="28"/>
-          <w:szCs w:val="28"/>
-        </w:rPr>
-        <w:t>JavaScript</w:t>
-      </w:r>
-      <w:proofErr w:type="spellEnd"/>
-      <w:r>
-        <w:rPr>
-          <w:sz w:val="28"/>
-          <w:szCs w:val="28"/>
-        </w:rPr>
-        <w:t xml:space="preserve"> із HTML та CSS, що сприятиме подальшому вдосконаленню навичок веб-розробки.</w:t>
+        <w:t xml:space="preserve"> я поглибив знання про структуру DOM та методи доступу до вузлів дерева за допомогою JavaScript. Було створено веб-сторінку з таблицею студентів, що дозволяє додавати, редагувати та видаляти записи через інтерактивні модальні вікна. Реалізовано обробку подій, адаптивний дизайн із використанням CSS для коректного відображення на різних пристроях. Робота розвинула практичні навички програмування веб-інтерфейсів, поглибила розуміння взаємодії JavaScript із HTML та CSS, що сприятиме подальшому вдосконаленню навичок веб-розробки.</w:t>
       </w:r>
     </w:p>
     <w:sectPr>
@@ -5760,6 +5170,7 @@
   <w:style w:type="character" w:default="1" w:styleId="a0">
     <w:name w:val="Default Paragraph Font"/>
     <w:uiPriority w:val="1"/>
+    <w:semiHidden/>
     <w:unhideWhenUsed/>
   </w:style>
   <w:style w:type="table" w:default="1" w:styleId="a1">

</xml_diff>